<commit_message>
add exercise 3 - react - docker
</commit_message>
<xml_diff>
--- a/week6/21010761_PhanTienSinh_week6.docx
+++ b/week6/21010761_PhanTienSinh_week6.docx
@@ -29,21 +29,7 @@
           <w:b/>
           <w:bCs/>
         </w:rPr>
-        <w:t>Phần 1:</w:t>
-      </w:r>
-      <w:r>
-        <w:rPr>
-          <w:b/>
-          <w:bCs/>
-        </w:rPr>
-        <w:t xml:space="preserve"> </w:t>
-      </w:r>
-      <w:r>
-        <w:rPr>
-          <w:b/>
-          <w:bCs/>
-        </w:rPr>
-        <w:t>Các lệnh cơ bản thao tác với Docker</w:t>
+        <w:t>Phần 1: Các lệnh cơ bản thao tác với Docker</w:t>
       </w:r>
       <w:r>
         <w:rPr>
@@ -512,6 +498,9 @@
     </w:p>
     <w:p>
       <w:r>
+        <w:rPr>
+          <w:noProof/>
+        </w:rPr>
         <w:lastRenderedPageBreak/>
         <w:drawing>
           <wp:inline distT="0" distB="0" distL="0" distR="0" wp14:anchorId="17E1DFFD" wp14:editId="3BC13AE0">
@@ -566,6 +555,9 @@
     </w:p>
     <w:p>
       <w:r>
+        <w:rPr>
+          <w:noProof/>
+        </w:rPr>
         <w:drawing>
           <wp:inline distT="0" distB="0" distL="0" distR="0" wp14:anchorId="417D9648" wp14:editId="54A8CCBF">
             <wp:extent cx="5943600" cy="804545"/>
@@ -619,6 +611,9 @@
     </w:p>
     <w:p>
       <w:r>
+        <w:rPr>
+          <w:noProof/>
+        </w:rPr>
         <w:drawing>
           <wp:inline distT="0" distB="0" distL="0" distR="0" wp14:anchorId="50EEB56E" wp14:editId="196F46B0">
             <wp:extent cx="5943600" cy="862965"/>
@@ -677,6 +672,9 @@
     </w:p>
     <w:p>
       <w:r>
+        <w:rPr>
+          <w:noProof/>
+        </w:rPr>
         <w:lastRenderedPageBreak/>
         <w:drawing>
           <wp:inline distT="0" distB="0" distL="0" distR="0" wp14:anchorId="176BF5C8" wp14:editId="559CE787">
@@ -722,6 +720,9 @@
     </w:p>
     <w:p>
       <w:r>
+        <w:rPr>
+          <w:noProof/>
+        </w:rPr>
         <w:drawing>
           <wp:inline distT="0" distB="0" distL="0" distR="0" wp14:anchorId="3B999995" wp14:editId="13EF6CBA">
             <wp:extent cx="5943600" cy="1328420"/>
@@ -775,6 +776,9 @@
     </w:p>
     <w:p>
       <w:r>
+        <w:rPr>
+          <w:noProof/>
+        </w:rPr>
         <w:drawing>
           <wp:inline distT="0" distB="0" distL="0" distR="0" wp14:anchorId="10FD0064" wp14:editId="30F016F7">
             <wp:extent cx="5811061" cy="2181529"/>
@@ -840,6 +844,9 @@
     </w:p>
     <w:p>
       <w:r>
+        <w:rPr>
+          <w:noProof/>
+        </w:rPr>
         <w:drawing>
           <wp:inline distT="0" distB="0" distL="0" distR="0" wp14:anchorId="11B900C9" wp14:editId="510F1351">
             <wp:extent cx="5943600" cy="990600"/>
@@ -893,6 +900,9 @@
     </w:p>
     <w:p>
       <w:r>
+        <w:rPr>
+          <w:noProof/>
+        </w:rPr>
         <w:lastRenderedPageBreak/>
         <w:drawing>
           <wp:inline distT="0" distB="0" distL="0" distR="0" wp14:anchorId="01F5B92A" wp14:editId="19FFD1A3">
@@ -941,15 +951,7 @@
         <w:t>docker run -d -p 8080:80 nginx</w:t>
       </w:r>
       <w:r>
-        <w:t xml:space="preserve"> (&lt;port </w:t>
-      </w:r>
-      <w:proofErr w:type="gramStart"/>
-      <w:r>
-        <w:t>host:port</w:t>
-      </w:r>
-      <w:proofErr w:type="gramEnd"/>
-      <w:r>
-        <w:t xml:space="preserve"> container&gt;)</w:t>
+        <w:t xml:space="preserve"> (&lt;port host:port container&gt;)</w:t>
       </w:r>
     </w:p>
     <w:p>
@@ -959,6 +961,9 @@
     </w:p>
     <w:p>
       <w:r>
+        <w:rPr>
+          <w:noProof/>
+        </w:rPr>
         <w:drawing>
           <wp:inline distT="0" distB="0" distL="0" distR="0" wp14:anchorId="6063A171" wp14:editId="7F1EB5E9">
             <wp:extent cx="5943600" cy="2456815"/>
@@ -1003,6 +1008,9 @@
     </w:p>
     <w:p>
       <w:r>
+        <w:rPr>
+          <w:noProof/>
+        </w:rPr>
         <w:lastRenderedPageBreak/>
         <w:drawing>
           <wp:inline distT="0" distB="0" distL="0" distR="0" wp14:anchorId="74269575" wp14:editId="331B4381">
@@ -1057,6 +1065,9 @@
     </w:p>
     <w:p>
       <w:r>
+        <w:rPr>
+          <w:noProof/>
+        </w:rPr>
         <w:drawing>
           <wp:inline distT="0" distB="0" distL="0" distR="0" wp14:anchorId="37264276" wp14:editId="6B324068">
             <wp:extent cx="5943600" cy="3614420"/>
@@ -1114,6 +1125,9 @@
     </w:p>
     <w:p>
       <w:r>
+        <w:rPr>
+          <w:noProof/>
+        </w:rPr>
         <w:drawing>
           <wp:inline distT="0" distB="0" distL="0" distR="0" wp14:anchorId="320793AA" wp14:editId="1D7C10AF">
             <wp:extent cx="5943600" cy="812800"/>
@@ -1153,6 +1167,9 @@
     </w:p>
     <w:p>
       <w:r>
+        <w:rPr>
+          <w:noProof/>
+        </w:rPr>
         <w:drawing>
           <wp:inline distT="0" distB="0" distL="0" distR="0" wp14:anchorId="7F3935F9" wp14:editId="04975C2F">
             <wp:extent cx="5943600" cy="2242185"/>
@@ -1206,6 +1223,9 @@
     </w:p>
     <w:p>
       <w:r>
+        <w:rPr>
+          <w:noProof/>
+        </w:rPr>
         <w:drawing>
           <wp:inline distT="0" distB="0" distL="0" distR="0" wp14:anchorId="23E55208" wp14:editId="2ECB98C2">
             <wp:extent cx="5039428" cy="1028844"/>
@@ -1259,6 +1279,9 @@
     </w:p>
     <w:p>
       <w:r>
+        <w:rPr>
+          <w:noProof/>
+        </w:rPr>
         <w:drawing>
           <wp:inline distT="0" distB="0" distL="0" distR="0" wp14:anchorId="40FFDDC3" wp14:editId="236FCBC9">
             <wp:extent cx="5943600" cy="706755"/>
@@ -1312,6 +1335,9 @@
     </w:p>
     <w:p>
       <w:r>
+        <w:rPr>
+          <w:noProof/>
+        </w:rPr>
         <w:drawing>
           <wp:inline distT="0" distB="0" distL="0" distR="0" wp14:anchorId="68AFCFCB" wp14:editId="4869BE6C">
             <wp:extent cx="5943600" cy="532765"/>
@@ -1351,6 +1377,9 @@
     </w:p>
     <w:p>
       <w:r>
+        <w:rPr>
+          <w:noProof/>
+        </w:rPr>
         <w:lastRenderedPageBreak/>
         <w:drawing>
           <wp:inline distT="0" distB="0" distL="0" distR="0" wp14:anchorId="2AD35CCC" wp14:editId="4ABD60D6">
@@ -1408,6 +1437,9 @@
     </w:p>
     <w:p>
       <w:r>
+        <w:rPr>
+          <w:noProof/>
+        </w:rPr>
         <w:drawing>
           <wp:inline distT="0" distB="0" distL="0" distR="0" wp14:anchorId="25E3A8AA" wp14:editId="4105934E">
             <wp:extent cx="5943600" cy="1380490"/>
@@ -1473,6 +1505,9 @@
     </w:p>
     <w:p>
       <w:r>
+        <w:rPr>
+          <w:noProof/>
+        </w:rPr>
         <w:drawing>
           <wp:inline distT="0" distB="0" distL="0" distR="0" wp14:anchorId="12BE365A" wp14:editId="78EAD65D">
             <wp:extent cx="5868219" cy="1352739"/>
@@ -1529,6 +1564,9 @@
     </w:p>
     <w:p>
       <w:r>
+        <w:rPr>
+          <w:noProof/>
+        </w:rPr>
         <w:drawing>
           <wp:inline distT="0" distB="0" distL="0" distR="0" wp14:anchorId="45A90137" wp14:editId="1448A2EC">
             <wp:extent cx="5943600" cy="2032000"/>
@@ -1600,6 +1638,9 @@
         <w:ind w:firstLine="720"/>
       </w:pPr>
       <w:r>
+        <w:rPr>
+          <w:noProof/>
+        </w:rPr>
         <w:lastRenderedPageBreak/>
         <w:drawing>
           <wp:inline distT="0" distB="0" distL="0" distR="0" wp14:anchorId="456A404B" wp14:editId="30E3D37D">
@@ -1643,6 +1684,9 @@
         <w:ind w:firstLine="720"/>
       </w:pPr>
       <w:r>
+        <w:rPr>
+          <w:noProof/>
+        </w:rPr>
         <w:drawing>
           <wp:inline distT="0" distB="0" distL="0" distR="0" wp14:anchorId="3D518C22" wp14:editId="7DB52F40">
             <wp:extent cx="5943600" cy="3107055"/>
@@ -1696,6 +1740,9 @@
     </w:p>
     <w:p>
       <w:r>
+        <w:rPr>
+          <w:noProof/>
+        </w:rPr>
         <w:drawing>
           <wp:inline distT="0" distB="0" distL="0" distR="0" wp14:anchorId="2DCB2C57" wp14:editId="702FDE0F">
             <wp:extent cx="5943600" cy="617220"/>
@@ -1735,6 +1782,9 @@
     </w:p>
     <w:p>
       <w:r>
+        <w:rPr>
+          <w:noProof/>
+        </w:rPr>
         <w:lastRenderedPageBreak/>
         <w:drawing>
           <wp:inline distT="0" distB="0" distL="0" distR="0" wp14:anchorId="77912711" wp14:editId="0E98D0C9">
@@ -1813,6 +1863,9 @@
     </w:p>
     <w:p>
       <w:r>
+        <w:rPr>
+          <w:noProof/>
+        </w:rPr>
         <w:drawing>
           <wp:inline distT="0" distB="0" distL="0" distR="0" wp14:anchorId="245B1CBA" wp14:editId="4BA991A5">
             <wp:extent cx="5943600" cy="571500"/>
@@ -1852,6 +1905,9 @@
     </w:p>
     <w:p>
       <w:r>
+        <w:rPr>
+          <w:noProof/>
+        </w:rPr>
         <w:drawing>
           <wp:inline distT="0" distB="0" distL="0" distR="0" wp14:anchorId="7FFD1924" wp14:editId="027F8A6C">
             <wp:extent cx="5943600" cy="1894205"/>
@@ -1909,6 +1965,9 @@
     </w:p>
     <w:p>
       <w:r>
+        <w:rPr>
+          <w:noProof/>
+        </w:rPr>
         <w:drawing>
           <wp:inline distT="0" distB="0" distL="0" distR="0" wp14:anchorId="1D2326A3" wp14:editId="7AB8BB32">
             <wp:extent cx="5943600" cy="3732530"/>
@@ -1980,6 +2039,9 @@
     </w:p>
     <w:p>
       <w:r>
+        <w:rPr>
+          <w:noProof/>
+        </w:rPr>
         <w:drawing>
           <wp:inline distT="0" distB="0" distL="0" distR="0" wp14:anchorId="0E21134E" wp14:editId="3FF499DD">
             <wp:extent cx="5943600" cy="1473200"/>
@@ -2024,6 +2086,9 @@
     </w:p>
     <w:p>
       <w:r>
+        <w:rPr>
+          <w:noProof/>
+        </w:rPr>
         <w:lastRenderedPageBreak/>
         <w:drawing>
           <wp:inline distT="0" distB="0" distL="0" distR="0" wp14:anchorId="292BB324" wp14:editId="51288E8C">
@@ -2076,6 +2141,9 @@
     </w:p>
     <w:p>
       <w:r>
+        <w:rPr>
+          <w:noProof/>
+        </w:rPr>
         <w:drawing>
           <wp:inline distT="0" distB="0" distL="0" distR="0" wp14:anchorId="79BD0B44" wp14:editId="11836384">
             <wp:extent cx="5943600" cy="1160145"/>
@@ -2119,13 +2187,8 @@
       </w:r>
       <w:r>
         <w:tab/>
-        <w:t>docker build -t my_nginx_</w:t>
-      </w:r>
-      <w:proofErr w:type="gramStart"/>
-      <w:r>
-        <w:t>image .</w:t>
-      </w:r>
-      <w:proofErr w:type="gramEnd"/>
+        <w:t>docker build -t my_nginx_image .</w:t>
+      </w:r>
     </w:p>
     <w:p>
       <w:r>
@@ -2134,6 +2197,9 @@
     </w:p>
     <w:p>
       <w:r>
+        <w:rPr>
+          <w:noProof/>
+        </w:rPr>
         <w:drawing>
           <wp:inline distT="0" distB="0" distL="0" distR="0" wp14:anchorId="4694A08F" wp14:editId="5686D3B5">
             <wp:extent cx="5943600" cy="1785620"/>
@@ -2187,6 +2253,9 @@
     </w:p>
     <w:p>
       <w:r>
+        <w:rPr>
+          <w:noProof/>
+        </w:rPr>
         <w:drawing>
           <wp:inline distT="0" distB="0" distL="0" distR="0" wp14:anchorId="288B44C3" wp14:editId="6E031C38">
             <wp:extent cx="5943600" cy="560070"/>
@@ -2280,34 +2349,20 @@
           <w:b/>
           <w:bCs/>
         </w:rPr>
-        <w:t>Phần 2:</w:t>
+        <w:t>Phần 2: Thao tác với Dockerfile</w:t>
       </w:r>
       <w:r>
         <w:rPr>
           <w:b/>
           <w:bCs/>
         </w:rPr>
-        <w:t xml:space="preserve"> </w:t>
+        <w:tab/>
       </w:r>
       <w:r>
         <w:rPr>
           <w:b/>
           <w:bCs/>
         </w:rPr>
-        <w:t>Thao tác với Dockerfile</w:t>
-      </w:r>
-      <w:r>
-        <w:rPr>
-          <w:b/>
-          <w:bCs/>
-        </w:rPr>
-        <w:tab/>
-      </w:r>
-      <w:r>
-        <w:rPr>
-          <w:b/>
-          <w:bCs/>
-        </w:rPr>
         <w:tab/>
       </w:r>
     </w:p>
@@ -2351,19 +2406,14 @@
     </w:p>
     <w:p>
       <w:r>
-        <w:t xml:space="preserve">Tạo thư mục và </w:t>
-      </w:r>
-      <w:proofErr w:type="gramStart"/>
-      <w:r>
-        <w:t>package.json</w:t>
-      </w:r>
-      <w:proofErr w:type="gramEnd"/>
-      <w:r>
-        <w:t xml:space="preserve"> project</w:t>
-      </w:r>
-    </w:p>
-    <w:p>
-      <w:r>
+        <w:t>Tạo thư mục và package.json project</w:t>
+      </w:r>
+    </w:p>
+    <w:p>
+      <w:r>
+        <w:rPr>
+          <w:noProof/>
+        </w:rPr>
         <w:lastRenderedPageBreak/>
         <w:drawing>
           <wp:inline distT="0" distB="0" distL="0" distR="0" wp14:anchorId="6DD56EA4" wp14:editId="1E25DE1B">
@@ -2409,6 +2459,9 @@
     </w:p>
     <w:p>
       <w:r>
+        <w:rPr>
+          <w:noProof/>
+        </w:rPr>
         <w:drawing>
           <wp:inline distT="0" distB="0" distL="0" distR="0" wp14:anchorId="4F4FBF45" wp14:editId="07D57771">
             <wp:extent cx="5943600" cy="2344420"/>
@@ -2455,18 +2508,18 @@
       <w:r>
         <w:lastRenderedPageBreak/>
         <w:drawing>
-          <wp:inline distT="0" distB="0" distL="0" distR="0" wp14:anchorId="5EB54749" wp14:editId="12D8BCBB">
-            <wp:extent cx="5943600" cy="2124075"/>
-            <wp:effectExtent l="0" t="0" r="0" b="9525"/>
-            <wp:docPr id="935792685" name="Picture 1" descr="A screenshot of a computer&#10;&#10;AI-generated content may be incorrect."/>
-            <wp:cNvGraphicFramePr>
-              <a:graphicFrameLocks xmlns:a="http://schemas.openxmlformats.org/drawingml/2006/main" noChangeAspect="1"/>
-            </wp:cNvGraphicFramePr>
-            <a:graphic xmlns:a="http://schemas.openxmlformats.org/drawingml/2006/main">
-              <a:graphicData uri="http://schemas.openxmlformats.org/drawingml/2006/picture">
-                <pic:pic xmlns:pic="http://schemas.openxmlformats.org/drawingml/2006/picture">
-                  <pic:nvPicPr>
-                    <pic:cNvPr id="935792685" name="Picture 1" descr="A screenshot of a computer&#10;&#10;AI-generated content may be incorrect."/>
+          <wp:inline distT="0" distB="0" distL="0" distR="0" wp14:anchorId="48B0F0C1" wp14:editId="077F75F7">
+            <wp:extent cx="5943600" cy="3279775"/>
+            <wp:effectExtent l="0" t="0" r="0" b="0"/>
+            <wp:docPr id="903861857" name="Picture 1" descr="A screenshot of a computer&#10;&#10;AI-generated content may be incorrect."/>
+            <wp:cNvGraphicFramePr>
+              <a:graphicFrameLocks xmlns:a="http://schemas.openxmlformats.org/drawingml/2006/main" noChangeAspect="1"/>
+            </wp:cNvGraphicFramePr>
+            <a:graphic xmlns:a="http://schemas.openxmlformats.org/drawingml/2006/main">
+              <a:graphicData uri="http://schemas.openxmlformats.org/drawingml/2006/picture">
+                <pic:pic xmlns:pic="http://schemas.openxmlformats.org/drawingml/2006/picture">
+                  <pic:nvPicPr>
+                    <pic:cNvPr id="903861857" name="Picture 1" descr="A screenshot of a computer&#10;&#10;AI-generated content may be incorrect."/>
                     <pic:cNvPicPr/>
                   </pic:nvPicPr>
                   <pic:blipFill>
@@ -2478,7 +2531,7 @@
                   <pic:spPr>
                     <a:xfrm>
                       <a:off x="0" y="0"/>
-                      <a:ext cx="5943600" cy="2124075"/>
+                      <a:ext cx="5943600" cy="3279775"/>
                     </a:xfrm>
                     <a:prstGeom prst="rect">
                       <a:avLst/>
@@ -2498,6 +2551,9 @@
     </w:p>
     <w:p>
       <w:r>
+        <w:rPr>
+          <w:noProof/>
+        </w:rPr>
         <w:drawing>
           <wp:inline distT="0" distB="0" distL="0" distR="0" wp14:anchorId="1E9423F5" wp14:editId="0B520C0F">
             <wp:extent cx="5249008" cy="2610214"/>
@@ -2542,6 +2598,10 @@
     </w:p>
     <w:p>
       <w:r>
+        <w:rPr>
+          <w:noProof/>
+        </w:rPr>
+        <w:lastRenderedPageBreak/>
         <w:drawing>
           <wp:inline distT="0" distB="0" distL="0" distR="0" wp14:anchorId="528F0FC5" wp14:editId="4C957BE6">
             <wp:extent cx="5943600" cy="1638300"/>
@@ -2581,7 +2641,9 @@
     </w:p>
     <w:p>
       <w:r>
-        <w:lastRenderedPageBreak/>
+        <w:rPr>
+          <w:noProof/>
+        </w:rPr>
         <w:drawing>
           <wp:inline distT="0" distB="0" distL="0" distR="0" wp14:anchorId="15A7BA1B" wp14:editId="761DB39A">
             <wp:extent cx="5943600" cy="1031875"/>
@@ -2629,6 +2691,9 @@
     </w:p>
     <w:p>
       <w:r>
+        <w:rPr>
+          <w:noProof/>
+        </w:rPr>
         <w:drawing>
           <wp:inline distT="0" distB="0" distL="0" distR="0" wp14:anchorId="2AF5477C" wp14:editId="2B61229A">
             <wp:extent cx="5943600" cy="518795"/>
@@ -2668,6 +2733,9 @@
     </w:p>
     <w:p>
       <w:r>
+        <w:rPr>
+          <w:noProof/>
+        </w:rPr>
         <w:drawing>
           <wp:inline distT="0" distB="0" distL="0" distR="0" wp14:anchorId="069E63A4" wp14:editId="72298A4F">
             <wp:extent cx="5943600" cy="341630"/>
@@ -2713,6 +2781,9 @@
     <w:p/>
     <w:p>
       <w:r>
+        <w:rPr>
+          <w:noProof/>
+        </w:rPr>
         <w:drawing>
           <wp:inline distT="0" distB="0" distL="0" distR="0" wp14:anchorId="32155DF3" wp14:editId="5AC1A390">
             <wp:extent cx="5943600" cy="3248025"/>
@@ -2752,6 +2823,7 @@
     </w:p>
     <w:p>
       <w:r>
+        <w:lastRenderedPageBreak/>
         <w:tab/>
       </w:r>
       <w:r>
@@ -2798,16 +2870,475 @@
     </w:p>
     <w:p>
       <w:r>
+        <w:tab/>
+      </w:r>
+      <w:r>
+        <w:tab/>
+      </w:r>
+    </w:p>
+    <w:p>
+      <w:r>
+        <w:t>Bài 3: Tạo Dockerfile chạy một ứng dụng React</w:t>
+      </w:r>
+      <w:r>
+        <w:tab/>
+      </w:r>
+      <w:r>
+        <w:tab/>
+      </w:r>
+    </w:p>
+    <w:p>
+      <w:r>
+        <w:tab/>
+        <w:t>Yêu cầu:</w:t>
+      </w:r>
+      <w:r>
+        <w:tab/>
+      </w:r>
+    </w:p>
+    <w:p>
+      <w:r>
+        <w:tab/>
+        <w:t>Viết Dockerfile để build và chạy một ứng dụng React.</w:t>
+      </w:r>
+      <w:r>
+        <w:tab/>
+      </w:r>
+    </w:p>
+    <w:p>
+      <w:r>
+        <w:tab/>
+        <w:t>Sử dụng node:18-alpine làm base image.</w:t>
+      </w:r>
+      <w:r>
+        <w:tab/>
+      </w:r>
+    </w:p>
+    <w:p>
+      <w:r>
+        <w:t>Tạo thư mục và package.json project</w:t>
+      </w:r>
+    </w:p>
+    <w:p>
+      <w:r>
+        <w:drawing>
+          <wp:inline distT="0" distB="0" distL="0" distR="0" wp14:anchorId="4667A79C" wp14:editId="3CFDD51A">
+            <wp:extent cx="5943600" cy="3293745"/>
+            <wp:effectExtent l="0" t="0" r="0" b="1905"/>
+            <wp:docPr id="1672406049" name="Picture 1" descr="A screenshot of a computer&#10;&#10;AI-generated content may be incorrect."/>
+            <wp:cNvGraphicFramePr>
+              <a:graphicFrameLocks xmlns:a="http://schemas.openxmlformats.org/drawingml/2006/main" noChangeAspect="1"/>
+            </wp:cNvGraphicFramePr>
+            <a:graphic xmlns:a="http://schemas.openxmlformats.org/drawingml/2006/main">
+              <a:graphicData uri="http://schemas.openxmlformats.org/drawingml/2006/picture">
+                <pic:pic xmlns:pic="http://schemas.openxmlformats.org/drawingml/2006/picture">
+                  <pic:nvPicPr>
+                    <pic:cNvPr id="1672406049" name="Picture 1" descr="A screenshot of a computer&#10;&#10;AI-generated content may be incorrect."/>
+                    <pic:cNvPicPr/>
+                  </pic:nvPicPr>
+                  <pic:blipFill>
+                    <a:blip r:embed="rId57"/>
+                    <a:stretch>
+                      <a:fillRect/>
+                    </a:stretch>
+                  </pic:blipFill>
+                  <pic:spPr>
+                    <a:xfrm>
+                      <a:off x="0" y="0"/>
+                      <a:ext cx="5943600" cy="3293745"/>
+                    </a:xfrm>
+                    <a:prstGeom prst="rect">
+                      <a:avLst/>
+                    </a:prstGeom>
+                  </pic:spPr>
+                </pic:pic>
+              </a:graphicData>
+            </a:graphic>
+          </wp:inline>
+        </w:drawing>
+      </w:r>
+    </w:p>
+    <w:p>
+      <w:r>
+        <w:t>Cấu trúc project</w:t>
+      </w:r>
+    </w:p>
+    <w:p>
+      <w:r>
+        <w:rPr>
+          <w:noProof/>
+        </w:rPr>
         <w:lastRenderedPageBreak/>
-        <w:tab/>
-      </w:r>
-      <w:r>
-        <w:tab/>
-      </w:r>
-    </w:p>
-    <w:p>
-      <w:r>
-        <w:t>Bài 3: Tạo Dockerfile chạy một ứng dụng React</w:t>
+        <w:drawing>
+          <wp:inline distT="0" distB="0" distL="0" distR="0" wp14:anchorId="4A223026" wp14:editId="7216CE45">
+            <wp:extent cx="5934903" cy="4163006"/>
+            <wp:effectExtent l="0" t="0" r="8890" b="9525"/>
+            <wp:docPr id="2102092435" name="Picture 1" descr="A computer screen shot of a program&#10;&#10;AI-generated content may be incorrect."/>
+            <wp:cNvGraphicFramePr>
+              <a:graphicFrameLocks xmlns:a="http://schemas.openxmlformats.org/drawingml/2006/main" noChangeAspect="1"/>
+            </wp:cNvGraphicFramePr>
+            <a:graphic xmlns:a="http://schemas.openxmlformats.org/drawingml/2006/main">
+              <a:graphicData uri="http://schemas.openxmlformats.org/drawingml/2006/picture">
+                <pic:pic xmlns:pic="http://schemas.openxmlformats.org/drawingml/2006/picture">
+                  <pic:nvPicPr>
+                    <pic:cNvPr id="2102092435" name="Picture 1" descr="A computer screen shot of a program&#10;&#10;AI-generated content may be incorrect."/>
+                    <pic:cNvPicPr/>
+                  </pic:nvPicPr>
+                  <pic:blipFill>
+                    <a:blip r:embed="rId58"/>
+                    <a:stretch>
+                      <a:fillRect/>
+                    </a:stretch>
+                  </pic:blipFill>
+                  <pic:spPr>
+                    <a:xfrm>
+                      <a:off x="0" y="0"/>
+                      <a:ext cx="5934903" cy="4163006"/>
+                    </a:xfrm>
+                    <a:prstGeom prst="rect">
+                      <a:avLst/>
+                    </a:prstGeom>
+                  </pic:spPr>
+                </pic:pic>
+              </a:graphicData>
+            </a:graphic>
+          </wp:inline>
+        </w:drawing>
+      </w:r>
+    </w:p>
+    <w:p>
+      <w:r>
+        <w:t>Cấu hình Dockerfile</w:t>
+      </w:r>
+    </w:p>
+    <w:p>
+      <w:r>
+        <w:drawing>
+          <wp:inline distT="0" distB="0" distL="0" distR="0" wp14:anchorId="4EBE3394" wp14:editId="09A06CD4">
+            <wp:extent cx="5943600" cy="2907030"/>
+            <wp:effectExtent l="0" t="0" r="0" b="7620"/>
+            <wp:docPr id="1738957708" name="Picture 1" descr="A screenshot of a computer&#10;&#10;AI-generated content may be incorrect."/>
+            <wp:cNvGraphicFramePr>
+              <a:graphicFrameLocks xmlns:a="http://schemas.openxmlformats.org/drawingml/2006/main" noChangeAspect="1"/>
+            </wp:cNvGraphicFramePr>
+            <a:graphic xmlns:a="http://schemas.openxmlformats.org/drawingml/2006/main">
+              <a:graphicData uri="http://schemas.openxmlformats.org/drawingml/2006/picture">
+                <pic:pic xmlns:pic="http://schemas.openxmlformats.org/drawingml/2006/picture">
+                  <pic:nvPicPr>
+                    <pic:cNvPr id="1738957708" name="Picture 1" descr="A screenshot of a computer&#10;&#10;AI-generated content may be incorrect."/>
+                    <pic:cNvPicPr/>
+                  </pic:nvPicPr>
+                  <pic:blipFill>
+                    <a:blip r:embed="rId59"/>
+                    <a:stretch>
+                      <a:fillRect/>
+                    </a:stretch>
+                  </pic:blipFill>
+                  <pic:spPr>
+                    <a:xfrm>
+                      <a:off x="0" y="0"/>
+                      <a:ext cx="5943600" cy="2907030"/>
+                    </a:xfrm>
+                    <a:prstGeom prst="rect">
+                      <a:avLst/>
+                    </a:prstGeom>
+                  </pic:spPr>
+                </pic:pic>
+              </a:graphicData>
+            </a:graphic>
+          </wp:inline>
+        </w:drawing>
+      </w:r>
+    </w:p>
+    <w:p>
+      <w:r>
+        <w:t>App</w:t>
+      </w:r>
+      <w:r>
+        <w:t>.js</w:t>
+      </w:r>
+      <w:r>
+        <w:t>x</w:t>
+      </w:r>
+    </w:p>
+    <w:p>
+      <w:r>
+        <w:lastRenderedPageBreak/>
+        <w:drawing>
+          <wp:inline distT="0" distB="0" distL="0" distR="0" wp14:anchorId="47D3F862" wp14:editId="6902BB14">
+            <wp:extent cx="5943600" cy="2740660"/>
+            <wp:effectExtent l="0" t="0" r="0" b="2540"/>
+            <wp:docPr id="1091121091" name="Picture 1" descr="A screenshot of a computer program&#10;&#10;AI-generated content may be incorrect."/>
+            <wp:cNvGraphicFramePr>
+              <a:graphicFrameLocks xmlns:a="http://schemas.openxmlformats.org/drawingml/2006/main" noChangeAspect="1"/>
+            </wp:cNvGraphicFramePr>
+            <a:graphic xmlns:a="http://schemas.openxmlformats.org/drawingml/2006/main">
+              <a:graphicData uri="http://schemas.openxmlformats.org/drawingml/2006/picture">
+                <pic:pic xmlns:pic="http://schemas.openxmlformats.org/drawingml/2006/picture">
+                  <pic:nvPicPr>
+                    <pic:cNvPr id="1091121091" name="Picture 1" descr="A screenshot of a computer program&#10;&#10;AI-generated content may be incorrect."/>
+                    <pic:cNvPicPr/>
+                  </pic:nvPicPr>
+                  <pic:blipFill>
+                    <a:blip r:embed="rId60"/>
+                    <a:stretch>
+                      <a:fillRect/>
+                    </a:stretch>
+                  </pic:blipFill>
+                  <pic:spPr>
+                    <a:xfrm>
+                      <a:off x="0" y="0"/>
+                      <a:ext cx="5943600" cy="2740660"/>
+                    </a:xfrm>
+                    <a:prstGeom prst="rect">
+                      <a:avLst/>
+                    </a:prstGeom>
+                  </pic:spPr>
+                </pic:pic>
+              </a:graphicData>
+            </a:graphic>
+          </wp:inline>
+        </w:drawing>
+      </w:r>
+    </w:p>
+    <w:p>
+      <w:r>
+        <w:t xml:space="preserve">Lệnh </w:t>
+      </w:r>
+      <w:r>
+        <w:t>build dockerimage</w:t>
+      </w:r>
+    </w:p>
+    <w:p>
+      <w:r>
+        <w:rPr>
+          <w:noProof/>
+        </w:rPr>
+        <w:drawing>
+          <wp:inline distT="0" distB="0" distL="0" distR="0" wp14:anchorId="55C9E154" wp14:editId="744B3511">
+            <wp:extent cx="5943600" cy="3616960"/>
+            <wp:effectExtent l="0" t="0" r="0" b="2540"/>
+            <wp:docPr id="1010897748" name="Picture 1" descr="A screenshot of a computer program&#10;&#10;AI-generated content may be incorrect."/>
+            <wp:cNvGraphicFramePr>
+              <a:graphicFrameLocks xmlns:a="http://schemas.openxmlformats.org/drawingml/2006/main" noChangeAspect="1"/>
+            </wp:cNvGraphicFramePr>
+            <a:graphic xmlns:a="http://schemas.openxmlformats.org/drawingml/2006/main">
+              <a:graphicData uri="http://schemas.openxmlformats.org/drawingml/2006/picture">
+                <pic:pic xmlns:pic="http://schemas.openxmlformats.org/drawingml/2006/picture">
+                  <pic:nvPicPr>
+                    <pic:cNvPr id="1010897748" name="Picture 1" descr="A screenshot of a computer program&#10;&#10;AI-generated content may be incorrect."/>
+                    <pic:cNvPicPr/>
+                  </pic:nvPicPr>
+                  <pic:blipFill>
+                    <a:blip r:embed="rId61"/>
+                    <a:stretch>
+                      <a:fillRect/>
+                    </a:stretch>
+                  </pic:blipFill>
+                  <pic:spPr>
+                    <a:xfrm>
+                      <a:off x="0" y="0"/>
+                      <a:ext cx="5943600" cy="3616960"/>
+                    </a:xfrm>
+                    <a:prstGeom prst="rect">
+                      <a:avLst/>
+                    </a:prstGeom>
+                  </pic:spPr>
+                </pic:pic>
+              </a:graphicData>
+            </a:graphic>
+          </wp:inline>
+        </w:drawing>
+      </w:r>
+    </w:p>
+    <w:p>
+      <w:r>
+        <w:drawing>
+          <wp:inline distT="0" distB="0" distL="0" distR="0" wp14:anchorId="3BA9E3A3" wp14:editId="608F7321">
+            <wp:extent cx="5943600" cy="1033145"/>
+            <wp:effectExtent l="0" t="0" r="0" b="0"/>
+            <wp:docPr id="410068940" name="Picture 1" descr="A screen shot of a computer code&#10;&#10;AI-generated content may be incorrect."/>
+            <wp:cNvGraphicFramePr>
+              <a:graphicFrameLocks xmlns:a="http://schemas.openxmlformats.org/drawingml/2006/main" noChangeAspect="1"/>
+            </wp:cNvGraphicFramePr>
+            <a:graphic xmlns:a="http://schemas.openxmlformats.org/drawingml/2006/main">
+              <a:graphicData uri="http://schemas.openxmlformats.org/drawingml/2006/picture">
+                <pic:pic xmlns:pic="http://schemas.openxmlformats.org/drawingml/2006/picture">
+                  <pic:nvPicPr>
+                    <pic:cNvPr id="410068940" name="Picture 1" descr="A screen shot of a computer code&#10;&#10;AI-generated content may be incorrect."/>
+                    <pic:cNvPicPr/>
+                  </pic:nvPicPr>
+                  <pic:blipFill>
+                    <a:blip r:embed="rId62"/>
+                    <a:stretch>
+                      <a:fillRect/>
+                    </a:stretch>
+                  </pic:blipFill>
+                  <pic:spPr>
+                    <a:xfrm>
+                      <a:off x="0" y="0"/>
+                      <a:ext cx="5943600" cy="1033145"/>
+                    </a:xfrm>
+                    <a:prstGeom prst="rect">
+                      <a:avLst/>
+                    </a:prstGeom>
+                  </pic:spPr>
+                </pic:pic>
+              </a:graphicData>
+            </a:graphic>
+          </wp:inline>
+        </w:drawing>
+      </w:r>
+    </w:p>
+    <w:p>
+      <w:r>
+        <w:lastRenderedPageBreak/>
+        <w:t xml:space="preserve">Chạy trên web: </w:t>
+      </w:r>
+      <w:r>
+        <w:t>docker run -d -p 3000:3000 exercise1_nodejs_images</w:t>
+      </w:r>
+    </w:p>
+    <w:p>
+      <w:r>
+        <w:rPr>
+          <w:noProof/>
+        </w:rPr>
+        <w:drawing>
+          <wp:inline distT="0" distB="0" distL="0" distR="0" wp14:anchorId="20846A2A" wp14:editId="31E80A3A">
+            <wp:extent cx="5943600" cy="578485"/>
+            <wp:effectExtent l="0" t="0" r="0" b="0"/>
+            <wp:docPr id="1875977870" name="Picture 1"/>
+            <wp:cNvGraphicFramePr>
+              <a:graphicFrameLocks xmlns:a="http://schemas.openxmlformats.org/drawingml/2006/main" noChangeAspect="1"/>
+            </wp:cNvGraphicFramePr>
+            <a:graphic xmlns:a="http://schemas.openxmlformats.org/drawingml/2006/main">
+              <a:graphicData uri="http://schemas.openxmlformats.org/drawingml/2006/picture">
+                <pic:pic xmlns:pic="http://schemas.openxmlformats.org/drawingml/2006/picture">
+                  <pic:nvPicPr>
+                    <pic:cNvPr id="1875977870" name=""/>
+                    <pic:cNvPicPr/>
+                  </pic:nvPicPr>
+                  <pic:blipFill>
+                    <a:blip r:embed="rId63"/>
+                    <a:stretch>
+                      <a:fillRect/>
+                    </a:stretch>
+                  </pic:blipFill>
+                  <pic:spPr>
+                    <a:xfrm>
+                      <a:off x="0" y="0"/>
+                      <a:ext cx="5943600" cy="578485"/>
+                    </a:xfrm>
+                    <a:prstGeom prst="rect">
+                      <a:avLst/>
+                    </a:prstGeom>
+                  </pic:spPr>
+                </pic:pic>
+              </a:graphicData>
+            </a:graphic>
+          </wp:inline>
+        </w:drawing>
+      </w:r>
+    </w:p>
+    <w:p>
+      <w:r>
+        <w:t>Container</w:t>
+      </w:r>
+    </w:p>
+    <w:p>
+      <w:r>
+        <w:rPr>
+          <w:noProof/>
+        </w:rPr>
+        <w:drawing>
+          <wp:inline distT="0" distB="0" distL="0" distR="0" wp14:anchorId="0B226859" wp14:editId="5CE689E1">
+            <wp:extent cx="5943600" cy="2247265"/>
+            <wp:effectExtent l="0" t="0" r="0" b="635"/>
+            <wp:docPr id="1557154090" name="Picture 1" descr="A screenshot of a computer&#10;&#10;AI-generated content may be incorrect."/>
+            <wp:cNvGraphicFramePr>
+              <a:graphicFrameLocks xmlns:a="http://schemas.openxmlformats.org/drawingml/2006/main" noChangeAspect="1"/>
+            </wp:cNvGraphicFramePr>
+            <a:graphic xmlns:a="http://schemas.openxmlformats.org/drawingml/2006/main">
+              <a:graphicData uri="http://schemas.openxmlformats.org/drawingml/2006/picture">
+                <pic:pic xmlns:pic="http://schemas.openxmlformats.org/drawingml/2006/picture">
+                  <pic:nvPicPr>
+                    <pic:cNvPr id="1557154090" name="Picture 1" descr="A screenshot of a computer&#10;&#10;AI-generated content may be incorrect."/>
+                    <pic:cNvPicPr/>
+                  </pic:nvPicPr>
+                  <pic:blipFill>
+                    <a:blip r:embed="rId64"/>
+                    <a:stretch>
+                      <a:fillRect/>
+                    </a:stretch>
+                  </pic:blipFill>
+                  <pic:spPr>
+                    <a:xfrm>
+                      <a:off x="0" y="0"/>
+                      <a:ext cx="5943600" cy="2247265"/>
+                    </a:xfrm>
+                    <a:prstGeom prst="rect">
+                      <a:avLst/>
+                    </a:prstGeom>
+                  </pic:spPr>
+                </pic:pic>
+              </a:graphicData>
+            </a:graphic>
+          </wp:inline>
+        </w:drawing>
+      </w:r>
+    </w:p>
+    <w:p>
+      <w:r>
+        <w:t>Triển khai web</w:t>
+      </w:r>
+    </w:p>
+    <w:p>
+      <w:r>
+        <w:rPr>
+          <w:noProof/>
+        </w:rPr>
+        <w:drawing>
+          <wp:inline distT="0" distB="0" distL="0" distR="0" wp14:anchorId="2CBE8580" wp14:editId="319FDD74">
+            <wp:extent cx="5943600" cy="3235960"/>
+            <wp:effectExtent l="0" t="0" r="0" b="2540"/>
+            <wp:docPr id="1601738394" name="Picture 1" descr="A screen shot of a computer&#10;&#10;AI-generated content may be incorrect."/>
+            <wp:cNvGraphicFramePr>
+              <a:graphicFrameLocks xmlns:a="http://schemas.openxmlformats.org/drawingml/2006/main" noChangeAspect="1"/>
+            </wp:cNvGraphicFramePr>
+            <a:graphic xmlns:a="http://schemas.openxmlformats.org/drawingml/2006/main">
+              <a:graphicData uri="http://schemas.openxmlformats.org/drawingml/2006/picture">
+                <pic:pic xmlns:pic="http://schemas.openxmlformats.org/drawingml/2006/picture">
+                  <pic:nvPicPr>
+                    <pic:cNvPr id="1601738394" name="Picture 1" descr="A screen shot of a computer&#10;&#10;AI-generated content may be incorrect."/>
+                    <pic:cNvPicPr/>
+                  </pic:nvPicPr>
+                  <pic:blipFill>
+                    <a:blip r:embed="rId65"/>
+                    <a:stretch>
+                      <a:fillRect/>
+                    </a:stretch>
+                  </pic:blipFill>
+                  <pic:spPr>
+                    <a:xfrm>
+                      <a:off x="0" y="0"/>
+                      <a:ext cx="5943600" cy="3235960"/>
+                    </a:xfrm>
+                    <a:prstGeom prst="rect">
+                      <a:avLst/>
+                    </a:prstGeom>
+                  </pic:spPr>
+                </pic:pic>
+              </a:graphicData>
+            </a:graphic>
+          </wp:inline>
+        </w:drawing>
+      </w:r>
+    </w:p>
+    <w:p/>
+    <w:p>
+      <w:r>
+        <w:t>Bài 4: Tạo Dockerfile chạy một trang web tĩnh bằng Nginx</w:t>
       </w:r>
       <w:r>
         <w:tab/>
@@ -2827,33 +3358,25 @@
     </w:p>
     <w:p>
       <w:r>
-        <w:tab/>
-        <w:t>Viết Dockerfile để build và chạy một ứng dụng React.</w:t>
-      </w:r>
-      <w:r>
-        <w:tab/>
-      </w:r>
-    </w:p>
-    <w:p>
-      <w:r>
-        <w:tab/>
-        <w:t>Sử dụng node:18-alpine làm base image.</w:t>
-      </w:r>
-      <w:r>
-        <w:tab/>
-      </w:r>
-    </w:p>
-    <w:p>
-      <w:r>
-        <w:tab/>
-      </w:r>
-      <w:r>
-        <w:tab/>
-      </w:r>
-    </w:p>
-    <w:p>
-      <w:r>
-        <w:t>Bài 4: Tạo Dockerfile chạy một trang web tĩnh bằng Nginx</w:t>
+        <w:lastRenderedPageBreak/>
+        <w:tab/>
+        <w:t>Tạo một file index.html đơn giản và sử dụng nginx:latest để phục vụ trang web.</w:t>
+      </w:r>
+      <w:r>
+        <w:tab/>
+      </w:r>
+    </w:p>
+    <w:p>
+      <w:r>
+        <w:tab/>
+      </w:r>
+      <w:r>
+        <w:tab/>
+      </w:r>
+    </w:p>
+    <w:p>
+      <w:r>
+        <w:t>Bài 5: Tạo Dockerfile cho ứng dụng Go</w:t>
       </w:r>
       <w:r>
         <w:tab/>
@@ -2874,31 +3397,69 @@
     <w:p>
       <w:r>
         <w:tab/>
-        <w:t xml:space="preserve">Tạo một file index.html đơn giản và sử dụng </w:t>
-      </w:r>
-      <w:proofErr w:type="gramStart"/>
-      <w:r>
-        <w:t>nginx:latest</w:t>
-      </w:r>
-      <w:proofErr w:type="gramEnd"/>
-      <w:r>
-        <w:t xml:space="preserve"> để phục vụ trang web.</w:t>
-      </w:r>
-      <w:r>
-        <w:tab/>
-      </w:r>
-    </w:p>
-    <w:p>
-      <w:r>
-        <w:tab/>
-      </w:r>
-      <w:r>
-        <w:tab/>
-      </w:r>
-    </w:p>
-    <w:p>
-      <w:r>
-        <w:t>Bài 5: Tạo Dockerfile cho ứng dụng Go</w:t>
+        <w:t>Viết Dockerfile để build và chạy một ứng dụng Go đơn giản.</w:t>
+      </w:r>
+      <w:r>
+        <w:tab/>
+      </w:r>
+    </w:p>
+    <w:p>
+      <w:r>
+        <w:tab/>
+      </w:r>
+      <w:r>
+        <w:tab/>
+      </w:r>
+    </w:p>
+    <w:p>
+      <w:r>
+        <w:t>Bài 6: Sử dụng Multi-stage Build trong Dockerfile</w:t>
+      </w:r>
+      <w:r>
+        <w:tab/>
+      </w:r>
+      <w:r>
+        <w:tab/>
+      </w:r>
+    </w:p>
+    <w:p>
+      <w:r>
+        <w:tab/>
+        <w:t>Viết Dockerfile để build một ứng dụng Node.js với hai stage:</w:t>
+      </w:r>
+      <w:r>
+        <w:tab/>
+      </w:r>
+    </w:p>
+    <w:p>
+      <w:r>
+        <w:tab/>
+        <w:t>Stage 1: Dùng node:18 để build code.</w:t>
+      </w:r>
+      <w:r>
+        <w:tab/>
+      </w:r>
+    </w:p>
+    <w:p>
+      <w:r>
+        <w:tab/>
+        <w:t>Stage 2: Dùng node:18-alpine để chạy ứng dụng đã build.</w:t>
+      </w:r>
+      <w:r>
+        <w:tab/>
+      </w:r>
+    </w:p>
+    <w:p>
+      <w:r>
+        <w:tab/>
+      </w:r>
+      <w:r>
+        <w:tab/>
+      </w:r>
+    </w:p>
+    <w:p>
+      <w:r>
+        <w:t>Bài 7: Sử dụng biến môi trường trong Dockerfile</w:t>
       </w:r>
       <w:r>
         <w:tab/>
@@ -2919,69 +3480,32 @@
     <w:p>
       <w:r>
         <w:tab/>
-        <w:t>Viết Dockerfile để build và chạy một ứng dụng Go đơn giản.</w:t>
-      </w:r>
-      <w:r>
-        <w:tab/>
-      </w:r>
-    </w:p>
-    <w:p>
-      <w:r>
-        <w:tab/>
-      </w:r>
-      <w:r>
-        <w:tab/>
-      </w:r>
-    </w:p>
-    <w:p>
-      <w:r>
-        <w:t>Bài 6: Sử dụng Multi-stage Build trong Dockerfile</w:t>
-      </w:r>
-      <w:r>
-        <w:tab/>
-      </w:r>
-      <w:r>
-        <w:tab/>
-      </w:r>
-    </w:p>
-    <w:p>
-      <w:r>
-        <w:tab/>
-        <w:t>Viết Dockerfile để build một ứng dụng Node.js với hai stage:</w:t>
-      </w:r>
-      <w:r>
-        <w:tab/>
-      </w:r>
-    </w:p>
-    <w:p>
-      <w:r>
-        <w:tab/>
-        <w:t>Stage 1: Dùng node:18 để build code.</w:t>
-      </w:r>
-      <w:r>
-        <w:tab/>
-      </w:r>
-    </w:p>
-    <w:p>
-      <w:r>
-        <w:tab/>
-        <w:t>Stage 2: Dùng node:18-alpine để chạy ứng dụng đã build.</w:t>
-      </w:r>
-      <w:r>
-        <w:tab/>
-      </w:r>
-    </w:p>
-    <w:p>
-      <w:r>
-        <w:tab/>
-      </w:r>
-      <w:r>
-        <w:tab/>
-      </w:r>
-    </w:p>
-    <w:p>
-      <w:r>
-        <w:t>Bài 7: Sử dụng biến môi trường trong Dockerfile</w:t>
+        <w:t>Viết Dockerfile cho ứng dụng Python đọc biến môi trường APP_ENV và in ra màn hình.</w:t>
+      </w:r>
+      <w:r>
+        <w:tab/>
+      </w:r>
+    </w:p>
+    <w:p>
+      <w:r>
+        <w:tab/>
+        <w:t>Sử dụng ENV APP_ENV=development trong Dockerfile.</w:t>
+      </w:r>
+      <w:r>
+        <w:tab/>
+      </w:r>
+    </w:p>
+    <w:p>
+      <w:r>
+        <w:tab/>
+      </w:r>
+      <w:r>
+        <w:tab/>
+      </w:r>
+    </w:p>
+    <w:p>
+      <w:r>
+        <w:t>Bài 8: Tạo Dockerfile cho PostgreSQL tùy chỉnh</w:t>
       </w:r>
       <w:r>
         <w:tab/>
@@ -3002,32 +3526,32 @@
     <w:p>
       <w:r>
         <w:tab/>
-        <w:t>Viết Dockerfile cho ứng dụng Python đọc biến môi trường APP_ENV và in ra màn hình.</w:t>
-      </w:r>
-      <w:r>
-        <w:tab/>
-      </w:r>
-    </w:p>
-    <w:p>
-      <w:r>
-        <w:tab/>
-        <w:t>Sử dụng ENV APP_ENV=development trong Dockerfile.</w:t>
-      </w:r>
-      <w:r>
-        <w:tab/>
-      </w:r>
-    </w:p>
-    <w:p>
-      <w:r>
-        <w:tab/>
-      </w:r>
-      <w:r>
-        <w:tab/>
-      </w:r>
-    </w:p>
-    <w:p>
-      <w:r>
-        <w:t>Bài 8: Tạo Dockerfile cho PostgreSQL tùy chỉnh</w:t>
+        <w:t>Viết Dockerfile để chạy PostgreSQL (postgres:15).</w:t>
+      </w:r>
+      <w:r>
+        <w:tab/>
+      </w:r>
+    </w:p>
+    <w:p>
+      <w:r>
+        <w:tab/>
+        <w:t>Thêm file SQL để tự động tạo database khi container chạy lần đầu tiên.</w:t>
+      </w:r>
+      <w:r>
+        <w:tab/>
+      </w:r>
+    </w:p>
+    <w:p>
+      <w:r>
+        <w:tab/>
+      </w:r>
+      <w:r>
+        <w:tab/>
+      </w:r>
+    </w:p>
+    <w:p>
+      <w:r>
+        <w:t>Bài 9: Tạo Dockerfile chạy Redis với cấu hình tùy chỉnh</w:t>
       </w:r>
       <w:r>
         <w:tab/>
@@ -3048,7 +3572,35 @@
     <w:p>
       <w:r>
         <w:tab/>
-        <w:t>Viết Dockerfile để chạy PostgreSQL (postgres:15).</w:t>
+        <w:t>Viết Dockerfile sử dụng redis:latest.</w:t>
+      </w:r>
+      <w:r>
+        <w:tab/>
+      </w:r>
+    </w:p>
+    <w:p>
+      <w:r>
+        <w:tab/>
+        <w:t>Thêm file redis.conf vào container.</w:t>
+      </w:r>
+      <w:r>
+        <w:tab/>
+      </w:r>
+    </w:p>
+    <w:p>
+      <w:r>
+        <w:tab/>
+      </w:r>
+      <w:r>
+        <w:tab/>
+      </w:r>
+    </w:p>
+    <w:p>
+      <w:r>
+        <w:t>Bài 10: Chạy ứng dụng PHP với Apache</w:t>
+      </w:r>
+      <w:r>
+        <w:tab/>
       </w:r>
       <w:r>
         <w:tab/>
@@ -3057,88 +3609,6 @@
     <w:p>
       <w:r>
         <w:lastRenderedPageBreak/>
-        <w:tab/>
-        <w:t>Thêm file SQL để tự động tạo database khi container chạy lần đầu tiên.</w:t>
-      </w:r>
-      <w:r>
-        <w:tab/>
-      </w:r>
-    </w:p>
-    <w:p>
-      <w:r>
-        <w:tab/>
-      </w:r>
-      <w:r>
-        <w:tab/>
-      </w:r>
-    </w:p>
-    <w:p>
-      <w:r>
-        <w:t>Bài 9: Tạo Dockerfile chạy Redis với cấu hình tùy chỉnh</w:t>
-      </w:r>
-      <w:r>
-        <w:tab/>
-      </w:r>
-      <w:r>
-        <w:tab/>
-      </w:r>
-    </w:p>
-    <w:p>
-      <w:r>
-        <w:tab/>
-        <w:t>Yêu cầu:</w:t>
-      </w:r>
-      <w:r>
-        <w:tab/>
-      </w:r>
-    </w:p>
-    <w:p>
-      <w:r>
-        <w:tab/>
-        <w:t xml:space="preserve">Viết Dockerfile sử dụng </w:t>
-      </w:r>
-      <w:proofErr w:type="gramStart"/>
-      <w:r>
-        <w:t>redis:latest</w:t>
-      </w:r>
-      <w:proofErr w:type="gramEnd"/>
-      <w:r>
-        <w:t>.</w:t>
-      </w:r>
-      <w:r>
-        <w:tab/>
-      </w:r>
-    </w:p>
-    <w:p>
-      <w:r>
-        <w:tab/>
-        <w:t>Thêm file redis.conf vào container.</w:t>
-      </w:r>
-      <w:r>
-        <w:tab/>
-      </w:r>
-    </w:p>
-    <w:p>
-      <w:r>
-        <w:tab/>
-      </w:r>
-      <w:r>
-        <w:tab/>
-      </w:r>
-    </w:p>
-    <w:p>
-      <w:r>
-        <w:t>Bài 10: Chạy ứng dụng PHP với Apache</w:t>
-      </w:r>
-      <w:r>
-        <w:tab/>
-      </w:r>
-      <w:r>
-        <w:tab/>
-      </w:r>
-    </w:p>
-    <w:p>
-      <w:r>
         <w:tab/>
         <w:t>Yêu cầu:</w:t>
       </w:r>
@@ -3230,7 +3700,7 @@
     <mc:AlternateContent>
       <mc:Choice Requires="v">
         <w:pict>
-          <v:shapetype w14:anchorId="73175448" id="_x0000_t75" coordsize="21600,21600" o:spt="75" o:preferrelative="t" path="m@4@5l@4@11@9@11@9@5xe" filled="f" stroked="f">
+          <v:shapetype w14:anchorId="14201228" id="_x0000_t75" coordsize="21600,21600" o:spt="75" o:preferrelative="t" path="m@4@5l@4@11@9@11@9@5xe" filled="f" stroked="f">
             <v:stroke joinstyle="miter"/>
             <v:formulas>
               <v:f eqn="if lineDrawn pixelLineWidth 0"/>
@@ -3256,10 +3726,10 @@
       </mc:Choice>
       <mc:Fallback>
         <w:drawing>
-          <wp:inline distT="0" distB="0" distL="0" distR="0" wp14:anchorId="33774D95" wp14:editId="02E82792">
+          <wp:inline distT="0" distB="0" distL="0" distR="0" wp14:anchorId="14C81EFD" wp14:editId="5C59834F">
             <wp:extent cx="142875" cy="142875"/>
             <wp:effectExtent l="0" t="0" r="9525" b="9525"/>
-            <wp:docPr id="1200873526" name="Picture 2" descr="C:\Users\phant\AppData\Local\Temp\mso968E.tmp"/>
+            <wp:docPr id="1150984819" name="Picture 2" descr="C:\Users\phant\AppData\Local\Temp\mso968E.tmp"/>
             <wp:cNvGraphicFramePr>
               <a:graphicFrameLocks xmlns:a="http://schemas.openxmlformats.org/drawingml/2006/main" noChangeAspect="1"/>
             </wp:cNvGraphicFramePr>
@@ -4169,7 +4639,7 @@
   <w:style w:type="paragraph" w:default="1" w:styleId="Normal">
     <w:name w:val="Normal"/>
     <w:qFormat/>
-    <w:rsid w:val="00962DA2"/>
+    <w:rsid w:val="00004945"/>
     <w:rPr>
       <w:rFonts w:ascii="Times New Roman" w:hAnsi="Times New Roman"/>
     </w:rPr>
@@ -4376,6 +4846,7 @@
   <w:style w:type="character" w:default="1" w:styleId="DefaultParagraphFont">
     <w:name w:val="Default Paragraph Font"/>
     <w:uiPriority w:val="1"/>
+    <w:semiHidden/>
     <w:unhideWhenUsed/>
   </w:style>
   <w:style w:type="table" w:default="1" w:styleId="TableNormal">

</xml_diff>